<commit_message>
Actualización de minutas y Gantt
</commit_message>
<xml_diff>
--- a/ProjectManagement/Minutas.docx
+++ b/ProjectManagement/Minutas.docx
@@ -371,12 +371,7 @@
         <w:t>Puente H:</w:t>
       </w:r>
       <w:r>
-        <w:t xml:space="preserve"> Se confirmó q</w:t>
-      </w:r>
-      <w:bookmarkStart w:id="0" w:name="_GoBack"/>
-      <w:bookmarkEnd w:id="0"/>
-      <w:r>
-        <w:t>ue el motor s</w:t>
+        <w:t xml:space="preserve"> Se confirmó que el motor s</w:t>
       </w:r>
       <w:r>
         <w:t xml:space="preserve">ólo </w:t>
@@ -673,13 +668,349 @@
         <w:rPr>
           <w:b/>
         </w:rPr>
+        <w:t>Minuta del Martes 02</w:t>
+      </w:r>
+      <w:r>
+        <w:rPr>
+          <w:b/>
+        </w:rPr>
+        <w:t xml:space="preserve"> de </w:t>
+      </w:r>
+      <w:r>
+        <w:rPr>
+          <w:b/>
+        </w:rPr>
+        <w:t>Julio</w:t>
+      </w:r>
+      <w:r>
+        <w:rPr>
+          <w:b/>
+        </w:rPr>
+        <w:t xml:space="preserve"> del 2019</w:t>
+      </w:r>
+    </w:p>
+    <w:p>
+      <w:pPr>
+        <w:jc w:val="both"/>
+      </w:pPr>
+      <w:r>
+        <w:t>Reporte de avance de proyecto. Se evaluó la necesidad de tener sesiones adicionales en la UTEQ fuera de los viernes para avanzar en el proyecto.</w:t>
+      </w:r>
+    </w:p>
+    <w:p>
+      <w:pPr>
+        <w:jc w:val="both"/>
+        <w:rPr>
+          <w:b/>
+        </w:rPr>
+      </w:pPr>
+      <w:r>
+        <w:rPr>
+          <w:b/>
+        </w:rPr>
+        <w:t>Minuta del Viernes 12</w:t>
+      </w:r>
+      <w:r>
+        <w:rPr>
+          <w:b/>
+        </w:rPr>
+        <w:t xml:space="preserve"> de </w:t>
+      </w:r>
+      <w:r>
+        <w:rPr>
+          <w:b/>
+        </w:rPr>
+        <w:t>Julio</w:t>
+      </w:r>
+      <w:r>
+        <w:rPr>
+          <w:b/>
+        </w:rPr>
+        <w:t xml:space="preserve"> del 2019</w:t>
+      </w:r>
+    </w:p>
+    <w:p>
+      <w:pPr>
+        <w:jc w:val="both"/>
+      </w:pPr>
+      <w:r>
+        <w:t xml:space="preserve">Se hizo cambio de potenciómetro de 10K a 1K. Además, se hicieron actualizaciones significativas a los requisitos a través del documento llamado </w:t>
+      </w:r>
+      <w:proofErr w:type="spellStart"/>
+      <w:r>
+        <w:rPr>
+          <w:i/>
+        </w:rPr>
+        <w:t>checklist</w:t>
+      </w:r>
+      <w:proofErr w:type="spellEnd"/>
+      <w:r>
+        <w:t>. Se platicó sobre una ampliación a la fecha de entrega.</w:t>
+      </w:r>
+    </w:p>
+    <w:p>
+      <w:pPr>
+        <w:jc w:val="both"/>
+        <w:rPr>
+          <w:b/>
+        </w:rPr>
+      </w:pPr>
+      <w:r>
+        <w:rPr>
+          <w:b/>
+        </w:rPr>
+        <w:t>Minuta del Viernes 19</w:t>
+      </w:r>
+      <w:r>
+        <w:rPr>
+          <w:b/>
+        </w:rPr>
+        <w:t xml:space="preserve"> de </w:t>
+      </w:r>
+      <w:r>
+        <w:rPr>
+          <w:b/>
+        </w:rPr>
+        <w:t>Julio</w:t>
+      </w:r>
+      <w:r>
+        <w:rPr>
+          <w:b/>
+        </w:rPr>
+        <w:t xml:space="preserve"> del 2019</w:t>
+      </w:r>
+    </w:p>
+    <w:p>
+      <w:pPr>
+        <w:jc w:val="both"/>
+      </w:pPr>
+      <w:r>
+        <w:t>Se hizo una petición formal para extender la fecha de entrega.</w:t>
+      </w:r>
+    </w:p>
+    <w:p>
+      <w:pPr>
+        <w:jc w:val="both"/>
+        <w:rPr>
+          <w:b/>
+        </w:rPr>
+      </w:pPr>
+      <w:r>
+        <w:rPr>
+          <w:b/>
+        </w:rPr>
+        <w:t>Minuta del Sábado 20</w:t>
+      </w:r>
+      <w:r>
+        <w:rPr>
+          <w:b/>
+        </w:rPr>
+        <w:t xml:space="preserve"> de </w:t>
+      </w:r>
+      <w:r>
+        <w:rPr>
+          <w:b/>
+        </w:rPr>
+        <w:t>Julio</w:t>
+      </w:r>
+      <w:r>
+        <w:rPr>
+          <w:b/>
+        </w:rPr>
+        <w:t xml:space="preserve"> del 2019</w:t>
+      </w:r>
+    </w:p>
+    <w:p>
+      <w:pPr>
+        <w:jc w:val="both"/>
+      </w:pPr>
+      <w:r>
+        <w:t>La tarjeta con el driver del pue</w:t>
+      </w:r>
+      <w:r>
+        <w:t xml:space="preserve">nte H se dañó y fue reemplazada. </w:t>
+      </w:r>
+      <w:r>
+        <w:t>Se notificó que el sensor de efecto hall lanza 4 pulsos por vuelta, en lugar de 15 como se indicó los requisitos iniciales.</w:t>
+      </w:r>
+    </w:p>
+    <w:p>
+      <w:pPr>
+        <w:jc w:val="both"/>
+        <w:rPr>
+          <w:b/>
+        </w:rPr>
+      </w:pPr>
+      <w:r>
+        <w:rPr>
+          <w:b/>
+        </w:rPr>
+        <w:t>Minuta del Viernes 19</w:t>
+      </w:r>
+      <w:r>
+        <w:rPr>
+          <w:b/>
+        </w:rPr>
+        <w:t xml:space="preserve"> de </w:t>
+      </w:r>
+      <w:r>
+        <w:rPr>
+          <w:b/>
+        </w:rPr>
+        <w:t>Julio</w:t>
+      </w:r>
+      <w:r>
+        <w:rPr>
+          <w:b/>
+        </w:rPr>
+        <w:t xml:space="preserve"> del 2019</w:t>
+      </w:r>
+    </w:p>
+    <w:p>
+      <w:pPr>
+        <w:jc w:val="both"/>
+      </w:pPr>
+      <w:r>
+        <w:t>Diseño del controlador: Se implementó un controlador PID para el que después de sintonizarlo se encontraron los siguientes valores para las constantes:</w:t>
+      </w:r>
+    </w:p>
+    <w:tbl>
+      <w:tblPr>
+        <w:tblStyle w:val="Tablaconcuadrcula"/>
+        <w:tblW w:w="0" w:type="auto"/>
+        <w:jc w:val="center"/>
+        <w:tblLook w:val="04A0" w:firstRow="1" w:lastRow="0" w:firstColumn="1" w:lastColumn="0" w:noHBand="0" w:noVBand="1"/>
+      </w:tblPr>
+      <w:tblGrid>
+        <w:gridCol w:w="1766"/>
+        <w:gridCol w:w="1766"/>
+      </w:tblGrid>
+      <w:tr>
+        <w:trPr>
+          <w:trHeight w:val="248"/>
+          <w:jc w:val="center"/>
+        </w:trPr>
+        <w:tc>
+          <w:tcPr>
+            <w:tcW w:w="1766" w:type="dxa"/>
+          </w:tcPr>
+          <w:p>
+            <w:pPr>
+              <w:jc w:val="center"/>
+            </w:pPr>
+            <w:proofErr w:type="spellStart"/>
+            <w:r>
+              <w:t>kp</w:t>
+            </w:r>
+            <w:proofErr w:type="spellEnd"/>
+          </w:p>
+        </w:tc>
+        <w:tc>
+          <w:tcPr>
+            <w:tcW w:w="1766" w:type="dxa"/>
+          </w:tcPr>
+          <w:p>
+            <w:pPr>
+              <w:jc w:val="both"/>
+            </w:pPr>
+            <w:r>
+              <w:t>10</w:t>
+            </w:r>
+          </w:p>
+        </w:tc>
+      </w:tr>
+      <w:tr>
+        <w:trPr>
+          <w:trHeight w:val="248"/>
+          <w:jc w:val="center"/>
+        </w:trPr>
+        <w:tc>
+          <w:tcPr>
+            <w:tcW w:w="1766" w:type="dxa"/>
+          </w:tcPr>
+          <w:p>
+            <w:pPr>
+              <w:jc w:val="center"/>
+            </w:pPr>
+            <w:proofErr w:type="spellStart"/>
+            <w:r>
+              <w:t>ki</w:t>
+            </w:r>
+            <w:proofErr w:type="spellEnd"/>
+          </w:p>
+        </w:tc>
+        <w:tc>
+          <w:tcPr>
+            <w:tcW w:w="1766" w:type="dxa"/>
+          </w:tcPr>
+          <w:p>
+            <w:pPr>
+              <w:jc w:val="both"/>
+            </w:pPr>
+            <w:r>
+              <w:t>0.92</w:t>
+            </w:r>
+          </w:p>
+        </w:tc>
+      </w:tr>
+      <w:tr>
+        <w:trPr>
+          <w:trHeight w:val="260"/>
+          <w:jc w:val="center"/>
+        </w:trPr>
+        <w:tc>
+          <w:tcPr>
+            <w:tcW w:w="1766" w:type="dxa"/>
+          </w:tcPr>
+          <w:p>
+            <w:pPr>
+              <w:jc w:val="center"/>
+            </w:pPr>
+            <w:proofErr w:type="spellStart"/>
+            <w:r>
+              <w:t>kd</w:t>
+            </w:r>
+            <w:proofErr w:type="spellEnd"/>
+          </w:p>
+        </w:tc>
+        <w:tc>
+          <w:tcPr>
+            <w:tcW w:w="1766" w:type="dxa"/>
+          </w:tcPr>
+          <w:p>
+            <w:pPr>
+              <w:jc w:val="both"/>
+            </w:pPr>
+            <w:r>
+              <w:t>0</w:t>
+            </w:r>
+          </w:p>
+        </w:tc>
+      </w:tr>
+    </w:tbl>
+    <w:p>
+      <w:pPr>
+        <w:jc w:val="both"/>
+      </w:pPr>
+    </w:p>
+    <w:p>
+      <w:pPr>
+        <w:jc w:val="both"/>
+        <w:rPr>
+          <w:b/>
+        </w:rPr>
+      </w:pPr>
+      <w:r>
+        <w:rPr>
+          <w:b/>
+        </w:rPr>
         <w:t xml:space="preserve">Minuta del </w:t>
       </w:r>
       <w:r>
         <w:rPr>
           <w:b/>
         </w:rPr>
-        <w:t>Martes 02</w:t>
+        <w:t>Miércoles 31</w:t>
       </w:r>
       <w:r>
         <w:rPr>
@@ -691,13 +1022,7 @@
         <w:rPr>
           <w:b/>
         </w:rPr>
-        <w:t>Jul</w:t>
-      </w:r>
-      <w:r>
-        <w:rPr>
-          <w:b/>
-        </w:rPr>
-        <w:t>io</w:t>
+        <w:t>Julio</w:t>
       </w:r>
       <w:r>
         <w:rPr>
@@ -711,8 +1036,90 @@
         <w:jc w:val="both"/>
       </w:pPr>
       <w:r>
-        <w:t>Reporte de avance de proyecto. Se evaluó la necesidad de tener sesiones adicionales en la UTEQ fuera de los viernes para avanzar en el proyecto.</w:t>
-      </w:r>
+        <w:t xml:space="preserve">Reunión con el cliente: Se acordó que la verificación se realizará probando los requisitos de Software y de Sistema directamente, no hay necesidad de hacer Test Cases y Test </w:t>
+      </w:r>
+      <w:proofErr w:type="spellStart"/>
+      <w:r>
+        <w:t>Procedures</w:t>
+      </w:r>
+      <w:proofErr w:type="spellEnd"/>
+      <w:r>
+        <w:t xml:space="preserve"> para validar la funcionalidad del sistema. </w:t>
+      </w:r>
+    </w:p>
+    <w:p>
+      <w:pPr>
+        <w:jc w:val="both"/>
+      </w:pPr>
+      <w:r>
+        <w:t xml:space="preserve">Se debe documentar en la sección 8 del </w:t>
+      </w:r>
+      <w:r>
+        <w:t xml:space="preserve">Software </w:t>
+      </w:r>
+      <w:proofErr w:type="spellStart"/>
+      <w:r>
+        <w:t>Development</w:t>
+      </w:r>
+      <w:proofErr w:type="spellEnd"/>
+      <w:r>
+        <w:t xml:space="preserve"> Plan el análisis de fallas para el driver del sensor que hasta este punto ha fallado dos veces y se cuenta con solo una tarjeta de driver más.</w:t>
+      </w:r>
+      <w:bookmarkStart w:id="0" w:name="_GoBack"/>
+      <w:bookmarkEnd w:id="0"/>
+    </w:p>
+    <w:p>
+      <w:pPr>
+        <w:jc w:val="both"/>
+      </w:pPr>
+    </w:p>
+    <w:p>
+      <w:pPr>
+        <w:jc w:val="both"/>
+      </w:pPr>
+    </w:p>
+    <w:p>
+      <w:pPr>
+        <w:jc w:val="both"/>
+      </w:pPr>
+    </w:p>
+    <w:p>
+      <w:pPr>
+        <w:jc w:val="both"/>
+      </w:pPr>
+    </w:p>
+    <w:p>
+      <w:pPr>
+        <w:jc w:val="both"/>
+      </w:pPr>
+    </w:p>
+    <w:p>
+      <w:pPr>
+        <w:jc w:val="both"/>
+      </w:pPr>
+    </w:p>
+    <w:p>
+      <w:pPr>
+        <w:jc w:val="both"/>
+        <w:rPr>
+          <w:b/>
+        </w:rPr>
+      </w:pPr>
+    </w:p>
+    <w:p>
+      <w:pPr>
+        <w:jc w:val="both"/>
+      </w:pPr>
+    </w:p>
+    <w:p>
+      <w:pPr>
+        <w:jc w:val="both"/>
+      </w:pPr>
+    </w:p>
+    <w:p>
+      <w:pPr>
+        <w:jc w:val="both"/>
+      </w:pPr>
     </w:p>
     <w:p>
       <w:pPr>

</xml_diff>